<commit_message>
added first version of domain model
</commit_message>
<xml_diff>
--- a/documentation/Requirements Document.docx
+++ b/documentation/Requirements Document.docx
@@ -130,11 +130,9 @@
     <w:p>
       <w:pPr>
         <w:pStyle w:val="ListParagraph"/>
-        <w:numPr>
-          <w:ilvl w:val="0"/>
-          <w:numId w:val="1"/>
-        </w:numPr>
-      </w:pPr>
+      </w:pPr>
+      <w:bookmarkStart w:id="0" w:name="_GoBack"/>
+      <w:bookmarkEnd w:id="0"/>
     </w:p>
     <w:p>
       <w:pPr>
@@ -477,10 +475,6 @@
     <w:p>
       <w:pPr>
         <w:pStyle w:val="ListParagraph"/>
-        <w:numPr>
-          <w:ilvl w:val="0"/>
-          <w:numId w:val="2"/>
-        </w:numPr>
       </w:pPr>
     </w:p>
     <w:p>
@@ -488,12 +482,10 @@
         <w:pStyle w:val="Title"/>
         <w:jc w:val="center"/>
       </w:pPr>
-      <w:bookmarkStart w:id="0" w:name="_GoBack"/>
       <w:r>
         <w:t>Non-functional</w:t>
       </w:r>
     </w:p>
-    <w:bookmarkEnd w:id="0"/>
     <w:p>
       <w:pPr>
         <w:pStyle w:val="Heading1"/>

</xml_diff>